<commit_message>
modifiqué el apellido del maestro
</commit_message>
<xml_diff>
--- a/Proyecto Innovando Energias.docx
+++ b/Proyecto Innovando Energias.docx
@@ -104,7 +104,7 @@
           <w:noProof/>
         </w:rPr>
         <mc:AlternateContent>
-          <mc:Choice Requires="wpg">
+          <mc:Choice Requires="wps">
             <w:drawing>
               <wp:anchor distT="45720" distB="45720" distL="114300" distR="114300" simplePos="0" relativeHeight="251658240" behindDoc="0" locked="0" layoutInCell="1" hidden="0" allowOverlap="1" wp14:anchorId="7AECDCA1" wp14:editId="6BD90D10">
                 <wp:simplePos x="0" y="0"/>
@@ -162,47 +162,29 @@
               </wp:anchor>
             </w:drawing>
           </mc:Choice>
-          <mc:Fallback xmlns:dgm="http://schemas.openxmlformats.org/drawingml/2006/diagram" xmlns:lc="http://schemas.openxmlformats.org/drawingml/2006/lockedCanvas" xmlns:c="http://schemas.openxmlformats.org/drawingml/2006/chart" xmlns:pic="http://schemas.openxmlformats.org/drawingml/2006/picture" xmlns:a="http://schemas.openxmlformats.org/drawingml/2006/main" xmlns:sl="http://schemas.openxmlformats.org/schemaLibrary/2006/main">
-            <w:drawing>
-              <wp:anchor allowOverlap="1" behindDoc="0" distB="45720" distT="45720" distL="114300" distR="114300" hidden="0" layoutInCell="1" locked="0" relativeHeight="0" simplePos="0">
-                <wp:simplePos x="0" y="0"/>
-                <wp:positionH relativeFrom="margin">
-                  <wp:align>center</wp:align>
-                </wp:positionH>
-                <wp:positionV relativeFrom="margin">
-                  <wp:posOffset>6457896</wp:posOffset>
-                </wp:positionV>
-                <wp:extent cx="6207760" cy="737235"/>
-                <wp:effectExtent b="0" l="0" r="0" t="0"/>
-                <wp:wrapSquare wrapText="bothSides" distB="45720" distT="45720" distL="114300" distR="114300"/>
-                <wp:docPr id="229" name="image15.png"/>
-                <a:graphic>
-                  <a:graphicData uri="http://schemas.openxmlformats.org/drawingml/2006/picture">
-                    <pic:pic>
-                      <pic:nvPicPr>
-                        <pic:cNvPr id="0" name="image15.png"/>
-                        <pic:cNvPicPr preferRelativeResize="0"/>
-                      </pic:nvPicPr>
-                      <pic:blipFill>
-                        <a:blip r:embed="rId8"/>
-                        <a:srcRect/>
-                        <a:stretch>
-                          <a:fillRect/>
-                        </a:stretch>
-                      </pic:blipFill>
-                      <pic:spPr>
-                        <a:xfrm>
-                          <a:off x="0" y="0"/>
-                          <a:ext cx="6207760" cy="737235"/>
-                        </a:xfrm>
-                        <a:prstGeom prst="rect"/>
-                        <a:ln/>
-                      </pic:spPr>
-                    </pic:pic>
-                  </a:graphicData>
-                </a:graphic>
-              </wp:anchor>
-            </w:drawing>
+          <mc:Fallback>
+            <w:pict>
+              <v:rect w14:anchorId="7AECDCA1" id="Rectángulo 229" o:spid="_x0000_s1027" style="position:absolute;margin-left:0;margin-top:508.5pt;width:488.8pt;height:58.05pt;z-index:251658240;visibility:visible;mso-wrap-style:square;mso-wrap-distance-left:9pt;mso-wrap-distance-top:3.6pt;mso-wrap-distance-right:9pt;mso-wrap-distance-bottom:3.6pt;mso-position-horizontal:center;mso-position-horizontal-relative:margin;mso-position-vertical:absolute;mso-position-vertical-relative:margin;v-text-anchor:top" o:gfxdata="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" filled="f" stroked="f">
+                <v:textbox inset="2.53958mm,1.2694mm,2.53958mm,1.2694mm">
+                  <w:txbxContent>
+                    <w:p>
+                      <w:pPr>
+                        <w:jc w:val="center"/>
+                        <w:textDirection w:val="btLr"/>
+                      </w:pPr>
+                      <w:r>
+                        <w:rPr>
+                          <w:color w:val="000000"/>
+                          <w:sz w:val="32"/>
+                        </w:rPr>
+                        <w:t>Innovando Energía 2022</w:t>
+                      </w:r>
+                    </w:p>
+                  </w:txbxContent>
+                </v:textbox>
+                <w10:wrap type="square" anchorx="margin" anchory="margin"/>
+              </v:rect>
+            </w:pict>
           </mc:Fallback>
         </mc:AlternateContent>
       </w:r>
@@ -211,7 +193,7 @@
           <w:noProof/>
         </w:rPr>
         <mc:AlternateContent>
-          <mc:Choice Requires="wpg">
+          <mc:Choice Requires="wps">
             <w:drawing>
               <wp:anchor distT="45720" distB="45720" distL="114300" distR="114300" simplePos="0" relativeHeight="251659264" behindDoc="0" locked="0" layoutInCell="1" hidden="0" allowOverlap="1" wp14:anchorId="00D71355" wp14:editId="560D4260">
                 <wp:simplePos x="0" y="0"/>
@@ -269,47 +251,29 @@
               </wp:anchor>
             </w:drawing>
           </mc:Choice>
-          <mc:Fallback xmlns:dgm="http://schemas.openxmlformats.org/drawingml/2006/diagram" xmlns:lc="http://schemas.openxmlformats.org/drawingml/2006/lockedCanvas" xmlns:c="http://schemas.openxmlformats.org/drawingml/2006/chart" xmlns:pic="http://schemas.openxmlformats.org/drawingml/2006/picture" xmlns:a="http://schemas.openxmlformats.org/drawingml/2006/main" xmlns:sl="http://schemas.openxmlformats.org/schemaLibrary/2006/main">
-            <w:drawing>
-              <wp:anchor allowOverlap="1" behindDoc="0" distB="45720" distT="45720" distL="114300" distR="114300" hidden="0" layoutInCell="1" locked="0" relativeHeight="0" simplePos="0">
-                <wp:simplePos x="0" y="0"/>
-                <wp:positionH relativeFrom="margin">
-                  <wp:align>center</wp:align>
-                </wp:positionH>
-                <wp:positionV relativeFrom="margin">
-                  <wp:posOffset>6058415</wp:posOffset>
-                </wp:positionV>
-                <wp:extent cx="6207760" cy="448945"/>
-                <wp:effectExtent b="0" l="0" r="0" t="0"/>
-                <wp:wrapSquare wrapText="bothSides" distB="45720" distT="45720" distL="114300" distR="114300"/>
-                <wp:docPr id="226" name="image12.png"/>
-                <a:graphic>
-                  <a:graphicData uri="http://schemas.openxmlformats.org/drawingml/2006/picture">
-                    <pic:pic>
-                      <pic:nvPicPr>
-                        <pic:cNvPr id="0" name="image12.png"/>
-                        <pic:cNvPicPr preferRelativeResize="0"/>
-                      </pic:nvPicPr>
-                      <pic:blipFill>
-                        <a:blip r:embed="rId9"/>
-                        <a:srcRect/>
-                        <a:stretch>
-                          <a:fillRect/>
-                        </a:stretch>
-                      </pic:blipFill>
-                      <pic:spPr>
-                        <a:xfrm>
-                          <a:off x="0" y="0"/>
-                          <a:ext cx="6207760" cy="448945"/>
-                        </a:xfrm>
-                        <a:prstGeom prst="rect"/>
-                        <a:ln/>
-                      </pic:spPr>
-                    </pic:pic>
-                  </a:graphicData>
-                </a:graphic>
-              </wp:anchor>
-            </w:drawing>
+          <mc:Fallback>
+            <w:pict>
+              <v:rect w14:anchorId="00D71355" id="Rectángulo 226" o:spid="_x0000_s1028" style="position:absolute;margin-left:0;margin-top:477.05pt;width:488.8pt;height:35.35pt;z-index:251659264;visibility:visible;mso-wrap-style:square;mso-wrap-distance-left:9pt;mso-wrap-distance-top:3.6pt;mso-wrap-distance-right:9pt;mso-wrap-distance-bottom:3.6pt;mso-position-horizontal:center;mso-position-horizontal-relative:margin;mso-position-vertical:absolute;mso-position-vertical-relative:margin;v-text-anchor:top" o:gfxdata="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" filled="f" stroked="f">
+                <v:textbox inset="2.53958mm,1.2694mm,2.53958mm,1.2694mm">
+                  <w:txbxContent>
+                    <w:p>
+                      <w:pPr>
+                        <w:jc w:val="center"/>
+                        <w:textDirection w:val="btLr"/>
+                      </w:pPr>
+                      <w:r>
+                        <w:rPr>
+                          <w:color w:val="000000"/>
+                          <w:sz w:val="36"/>
+                        </w:rPr>
+                        <w:t>Nombre del evento</w:t>
+                      </w:r>
+                    </w:p>
+                  </w:txbxContent>
+                </v:textbox>
+                <w10:wrap type="square" anchorx="margin" anchory="margin"/>
+              </v:rect>
+            </w:pict>
           </mc:Fallback>
         </mc:AlternateContent>
       </w:r>
@@ -428,7 +392,7 @@
                     <pic:cNvPicPr preferRelativeResize="0"/>
                   </pic:nvPicPr>
                   <pic:blipFill>
-                    <a:blip r:embed="rId10"/>
+                    <a:blip r:embed="rId8"/>
                     <a:srcRect/>
                     <a:stretch>
                       <a:fillRect/>
@@ -455,7 +419,7 @@
           <w:noProof/>
         </w:rPr>
         <mc:AlternateContent>
-          <mc:Choice Requires="wpg">
+          <mc:Choice Requires="wps">
             <w:drawing>
               <wp:anchor distT="45720" distB="45720" distL="114300" distR="114300" simplePos="0" relativeHeight="251663360" behindDoc="0" locked="0" layoutInCell="1" hidden="0" allowOverlap="1" wp14:anchorId="73764716" wp14:editId="1B91FCE6">
                 <wp:simplePos x="0" y="0"/>
@@ -513,47 +477,29 @@
               </wp:anchor>
             </w:drawing>
           </mc:Choice>
-          <mc:Fallback xmlns:dgm="http://schemas.openxmlformats.org/drawingml/2006/diagram" xmlns:lc="http://schemas.openxmlformats.org/drawingml/2006/lockedCanvas" xmlns:c="http://schemas.openxmlformats.org/drawingml/2006/chart" xmlns:pic="http://schemas.openxmlformats.org/drawingml/2006/picture" xmlns:a="http://schemas.openxmlformats.org/drawingml/2006/main" xmlns:sl="http://schemas.openxmlformats.org/schemaLibrary/2006/main">
-            <w:drawing>
-              <wp:anchor allowOverlap="1" behindDoc="0" distB="45720" distT="45720" distL="114300" distR="114300" hidden="0" layoutInCell="1" locked="0" relativeHeight="0" simplePos="0">
-                <wp:simplePos x="0" y="0"/>
-                <wp:positionH relativeFrom="column">
-                  <wp:posOffset>-266699</wp:posOffset>
-                </wp:positionH>
-                <wp:positionV relativeFrom="paragraph">
-                  <wp:posOffset>45720</wp:posOffset>
-                </wp:positionV>
-                <wp:extent cx="6207760" cy="737235"/>
-                <wp:effectExtent b="0" l="0" r="0" t="0"/>
-                <wp:wrapSquare wrapText="bothSides" distB="45720" distT="45720" distL="114300" distR="114300"/>
-                <wp:docPr id="225" name="image11.png"/>
-                <a:graphic>
-                  <a:graphicData uri="http://schemas.openxmlformats.org/drawingml/2006/picture">
-                    <pic:pic>
-                      <pic:nvPicPr>
-                        <pic:cNvPr id="0" name="image11.png"/>
-                        <pic:cNvPicPr preferRelativeResize="0"/>
-                      </pic:nvPicPr>
-                      <pic:blipFill>
-                        <a:blip r:embed="rId12"/>
-                        <a:srcRect/>
-                        <a:stretch>
-                          <a:fillRect/>
-                        </a:stretch>
-                      </pic:blipFill>
-                      <pic:spPr>
-                        <a:xfrm>
-                          <a:off x="0" y="0"/>
-                          <a:ext cx="6207760" cy="737235"/>
-                        </a:xfrm>
-                        <a:prstGeom prst="rect"/>
-                        <a:ln/>
-                      </pic:spPr>
-                    </pic:pic>
-                  </a:graphicData>
-                </a:graphic>
-              </wp:anchor>
-            </w:drawing>
+          <mc:Fallback>
+            <w:pict>
+              <v:rect w14:anchorId="73764716" id="Rectángulo 225" o:spid="_x0000_s1030" style="position:absolute;margin-left:-21pt;margin-top:3.6pt;width:488.8pt;height:58.05pt;z-index:251663360;visibility:visible;mso-wrap-style:square;mso-wrap-distance-left:9pt;mso-wrap-distance-top:3.6pt;mso-wrap-distance-right:9pt;mso-wrap-distance-bottom:3.6pt;mso-position-horizontal:absolute;mso-position-horizontal-relative:text;mso-position-vertical:absolute;mso-position-vertical-relative:text;v-text-anchor:top" o:gfxdata="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" filled="f" stroked="f">
+                <v:textbox inset="2.53958mm,1.2694mm,2.53958mm,1.2694mm">
+                  <w:txbxContent>
+                    <w:p>
+                      <w:pPr>
+                        <w:jc w:val="center"/>
+                        <w:textDirection w:val="btLr"/>
+                      </w:pPr>
+                      <w:r>
+                        <w:rPr>
+                          <w:color w:val="000000"/>
+                          <w:sz w:val="32"/>
+                        </w:rPr>
+                        <w:t xml:space="preserve">INSTITUTO TECNOLOGICO SUPERIOR DE LA REGION SIERRA </w:t>
+                      </w:r>
+                    </w:p>
+                  </w:txbxContent>
+                </v:textbox>
+                <w10:wrap type="square"/>
+              </v:rect>
+            </w:pict>
           </mc:Fallback>
         </mc:AlternateContent>
       </w:r>
@@ -567,7 +513,7 @@
           <w:noProof/>
         </w:rPr>
         <mc:AlternateContent>
-          <mc:Choice Requires="wpg">
+          <mc:Choice Requires="wps">
             <w:drawing>
               <wp:anchor distT="45720" distB="45720" distL="114300" distR="114300" simplePos="0" relativeHeight="251664384" behindDoc="0" locked="0" layoutInCell="1" hidden="0" allowOverlap="1" wp14:anchorId="4A9FB83B" wp14:editId="6C6B7D82">
                 <wp:simplePos x="0" y="0"/>
@@ -611,7 +557,30 @@
                                 <w:color w:val="000000"/>
                                 <w:sz w:val="32"/>
                               </w:rPr>
-                              <w:t xml:space="preserve">Ing. Daniel Pérez Flores </w:t>
+                              <w:t xml:space="preserve">Ing. Daniel Pérez </w:t>
+                            </w:r>
+                            <w:proofErr w:type="spellStart"/>
+                            <w:r>
+                              <w:rPr>
+                                <w:color w:val="000000"/>
+                                <w:sz w:val="32"/>
+                              </w:rPr>
+                              <w:t>Flore</w:t>
+                            </w:r>
+                            <w:r>
+                              <w:rPr>
+                                <w:color w:val="000000"/>
+                                <w:sz w:val="32"/>
+                              </w:rPr>
+                              <w:t>z</w:t>
+                            </w:r>
+                            <w:proofErr w:type="spellEnd"/>
+                            <w:r>
+                              <w:rPr>
+                                <w:color w:val="000000"/>
+                                <w:sz w:val="32"/>
+                              </w:rPr>
+                              <w:t xml:space="preserve"> </w:t>
                             </w:r>
                           </w:p>
                         </w:txbxContent>
@@ -625,47 +594,52 @@
               </wp:anchor>
             </w:drawing>
           </mc:Choice>
-          <mc:Fallback xmlns:dgm="http://schemas.openxmlformats.org/drawingml/2006/diagram" xmlns:lc="http://schemas.openxmlformats.org/drawingml/2006/lockedCanvas" xmlns:c="http://schemas.openxmlformats.org/drawingml/2006/chart" xmlns:pic="http://schemas.openxmlformats.org/drawingml/2006/picture" xmlns:a="http://schemas.openxmlformats.org/drawingml/2006/main" xmlns:sl="http://schemas.openxmlformats.org/schemaLibrary/2006/main">
-            <w:drawing>
-              <wp:anchor allowOverlap="1" behindDoc="0" distB="45720" distT="45720" distL="114300" distR="114300" hidden="0" layoutInCell="1" locked="0" relativeHeight="0" simplePos="0">
-                <wp:simplePos x="0" y="0"/>
-                <wp:positionH relativeFrom="margin">
-                  <wp:align>center</wp:align>
-                </wp:positionH>
-                <wp:positionV relativeFrom="margin">
-                  <wp:posOffset>5311360</wp:posOffset>
-                </wp:positionV>
-                <wp:extent cx="6207760" cy="737235"/>
-                <wp:effectExtent b="0" l="0" r="0" t="0"/>
-                <wp:wrapSquare wrapText="bothSides" distB="45720" distT="45720" distL="114300" distR="114300"/>
-                <wp:docPr id="222" name="image8.png"/>
-                <a:graphic>
-                  <a:graphicData uri="http://schemas.openxmlformats.org/drawingml/2006/picture">
-                    <pic:pic>
-                      <pic:nvPicPr>
-                        <pic:cNvPr id="0" name="image8.png"/>
-                        <pic:cNvPicPr preferRelativeResize="0"/>
-                      </pic:nvPicPr>
-                      <pic:blipFill>
-                        <a:blip r:embed="rId13"/>
-                        <a:srcRect/>
-                        <a:stretch>
-                          <a:fillRect/>
-                        </a:stretch>
-                      </pic:blipFill>
-                      <pic:spPr>
-                        <a:xfrm>
-                          <a:off x="0" y="0"/>
-                          <a:ext cx="6207760" cy="737235"/>
-                        </a:xfrm>
-                        <a:prstGeom prst="rect"/>
-                        <a:ln/>
-                      </pic:spPr>
-                    </pic:pic>
-                  </a:graphicData>
-                </a:graphic>
-              </wp:anchor>
-            </w:drawing>
+          <mc:Fallback>
+            <w:pict>
+              <v:rect w14:anchorId="4A9FB83B" id="Rectángulo 222" o:spid="_x0000_s1031" style="position:absolute;margin-left:0;margin-top:418.2pt;width:488.8pt;height:58.05pt;z-index:251664384;visibility:visible;mso-wrap-style:square;mso-wrap-distance-left:9pt;mso-wrap-distance-top:3.6pt;mso-wrap-distance-right:9pt;mso-wrap-distance-bottom:3.6pt;mso-position-horizontal:center;mso-position-horizontal-relative:margin;mso-position-vertical:absolute;mso-position-vertical-relative:margin;v-text-anchor:top" o:gfxdata="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" filled="f" stroked="f">
+                <v:textbox inset="2.53958mm,1.2694mm,2.53958mm,1.2694mm">
+                  <w:txbxContent>
+                    <w:p>
+                      <w:pPr>
+                        <w:jc w:val="center"/>
+                        <w:textDirection w:val="btLr"/>
+                      </w:pPr>
+                      <w:r>
+                        <w:rPr>
+                          <w:color w:val="000000"/>
+                          <w:sz w:val="32"/>
+                        </w:rPr>
+                        <w:t xml:space="preserve">Ing. Daniel Pérez </w:t>
+                      </w:r>
+                      <w:proofErr w:type="spellStart"/>
+                      <w:r>
+                        <w:rPr>
+                          <w:color w:val="000000"/>
+                          <w:sz w:val="32"/>
+                        </w:rPr>
+                        <w:t>Flore</w:t>
+                      </w:r>
+                      <w:r>
+                        <w:rPr>
+                          <w:color w:val="000000"/>
+                          <w:sz w:val="32"/>
+                        </w:rPr>
+                        <w:t>z</w:t>
+                      </w:r>
+                      <w:proofErr w:type="spellEnd"/>
+                      <w:r>
+                        <w:rPr>
+                          <w:color w:val="000000"/>
+                          <w:sz w:val="32"/>
+                        </w:rPr>
+                        <w:t xml:space="preserve"> </w:t>
+                      </w:r>
+                    </w:p>
+                  </w:txbxContent>
+                </v:textbox>
+                <w10:wrap type="square" anchorx="margin" anchory="margin"/>
+              </v:rect>
+            </w:pict>
           </mc:Fallback>
         </mc:AlternateContent>
       </w:r>
@@ -674,7 +648,7 @@
           <w:noProof/>
         </w:rPr>
         <mc:AlternateContent>
-          <mc:Choice Requires="wpg">
+          <mc:Choice Requires="wps">
             <w:drawing>
               <wp:anchor distT="45720" distB="45720" distL="114300" distR="114300" simplePos="0" relativeHeight="251665408" behindDoc="0" locked="0" layoutInCell="1" hidden="0" allowOverlap="1" wp14:anchorId="72BAC867" wp14:editId="02A71214">
                 <wp:simplePos x="0" y="0"/>
@@ -732,47 +706,29 @@
               </wp:anchor>
             </w:drawing>
           </mc:Choice>
-          <mc:Fallback xmlns:dgm="http://schemas.openxmlformats.org/drawingml/2006/diagram" xmlns:lc="http://schemas.openxmlformats.org/drawingml/2006/lockedCanvas" xmlns:c="http://schemas.openxmlformats.org/drawingml/2006/chart" xmlns:pic="http://schemas.openxmlformats.org/drawingml/2006/picture" xmlns:a="http://schemas.openxmlformats.org/drawingml/2006/main" xmlns:sl="http://schemas.openxmlformats.org/schemaLibrary/2006/main">
-            <w:drawing>
-              <wp:anchor allowOverlap="1" behindDoc="0" distB="45720" distT="45720" distL="114300" distR="114300" hidden="0" layoutInCell="1" locked="0" relativeHeight="0" simplePos="0">
-                <wp:simplePos x="0" y="0"/>
-                <wp:positionH relativeFrom="margin">
-                  <wp:posOffset>-302576</wp:posOffset>
-                </wp:positionH>
-                <wp:positionV relativeFrom="margin">
-                  <wp:posOffset>4932998</wp:posOffset>
-                </wp:positionV>
-                <wp:extent cx="6207760" cy="448945"/>
-                <wp:effectExtent b="0" l="0" r="0" t="0"/>
-                <wp:wrapSquare wrapText="bothSides" distB="45720" distT="45720" distL="114300" distR="114300"/>
-                <wp:docPr id="224" name="image10.png"/>
-                <a:graphic>
-                  <a:graphicData uri="http://schemas.openxmlformats.org/drawingml/2006/picture">
-                    <pic:pic>
-                      <pic:nvPicPr>
-                        <pic:cNvPr id="0" name="image10.png"/>
-                        <pic:cNvPicPr preferRelativeResize="0"/>
-                      </pic:nvPicPr>
-                      <pic:blipFill>
-                        <a:blip r:embed="rId14"/>
-                        <a:srcRect/>
-                        <a:stretch>
-                          <a:fillRect/>
-                        </a:stretch>
-                      </pic:blipFill>
-                      <pic:spPr>
-                        <a:xfrm>
-                          <a:off x="0" y="0"/>
-                          <a:ext cx="6207760" cy="448945"/>
-                        </a:xfrm>
-                        <a:prstGeom prst="rect"/>
-                        <a:ln/>
-                      </pic:spPr>
-                    </pic:pic>
-                  </a:graphicData>
-                </a:graphic>
-              </wp:anchor>
-            </w:drawing>
+          <mc:Fallback>
+            <w:pict>
+              <v:rect w14:anchorId="72BAC867" id="Rectángulo 224" o:spid="_x0000_s1032" style="position:absolute;margin-left:-23.8pt;margin-top:388.45pt;width:488.8pt;height:35.35pt;z-index:251665408;visibility:visible;mso-wrap-style:square;mso-wrap-distance-left:9pt;mso-wrap-distance-top:3.6pt;mso-wrap-distance-right:9pt;mso-wrap-distance-bottom:3.6pt;mso-position-horizontal:absolute;mso-position-horizontal-relative:margin;mso-position-vertical:absolute;mso-position-vertical-relative:margin;v-text-anchor:top" o:gfxdata="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" filled="f" stroked="f">
+                <v:textbox inset="2.53958mm,1.2694mm,2.53958mm,1.2694mm">
+                  <w:txbxContent>
+                    <w:p>
+                      <w:pPr>
+                        <w:jc w:val="center"/>
+                        <w:textDirection w:val="btLr"/>
+                      </w:pPr>
+                      <w:r>
+                        <w:rPr>
+                          <w:color w:val="000000"/>
+                          <w:sz w:val="36"/>
+                        </w:rPr>
+                        <w:t xml:space="preserve">Nombre del asesor: </w:t>
+                      </w:r>
+                    </w:p>
+                  </w:txbxContent>
+                </v:textbox>
+                <w10:wrap type="square" anchorx="margin" anchory="margin"/>
+              </v:rect>
+            </w:pict>
           </mc:Fallback>
         </mc:AlternateContent>
       </w:r>
@@ -781,7 +737,7 @@
           <w:noProof/>
         </w:rPr>
         <mc:AlternateContent>
-          <mc:Choice Requires="wpg">
+          <mc:Choice Requires="wps">
             <w:drawing>
               <wp:anchor distT="45720" distB="45720" distL="114300" distR="114300" simplePos="0" relativeHeight="251666432" behindDoc="0" locked="0" layoutInCell="1" hidden="0" allowOverlap="1" wp14:anchorId="5E6D4A14" wp14:editId="21BFBFAE">
                 <wp:simplePos x="0" y="0"/>
@@ -839,47 +795,29 @@
               </wp:anchor>
             </w:drawing>
           </mc:Choice>
-          <mc:Fallback xmlns:dgm="http://schemas.openxmlformats.org/drawingml/2006/diagram" xmlns:lc="http://schemas.openxmlformats.org/drawingml/2006/lockedCanvas" xmlns:c="http://schemas.openxmlformats.org/drawingml/2006/chart" xmlns:pic="http://schemas.openxmlformats.org/drawingml/2006/picture" xmlns:a="http://schemas.openxmlformats.org/drawingml/2006/main" xmlns:sl="http://schemas.openxmlformats.org/schemaLibrary/2006/main">
-            <w:drawing>
-              <wp:anchor allowOverlap="1" behindDoc="0" distB="45720" distT="45720" distL="114300" distR="114300" hidden="0" layoutInCell="1" locked="0" relativeHeight="0" simplePos="0">
-                <wp:simplePos x="0" y="0"/>
-                <wp:positionH relativeFrom="margin">
-                  <wp:align>center</wp:align>
-                </wp:positionH>
-                <wp:positionV relativeFrom="margin">
-                  <wp:posOffset>4159275</wp:posOffset>
-                </wp:positionV>
-                <wp:extent cx="6207760" cy="737235"/>
-                <wp:effectExtent b="0" l="0" r="0" t="0"/>
-                <wp:wrapSquare wrapText="bothSides" distB="45720" distT="45720" distL="114300" distR="114300"/>
-                <wp:docPr id="227" name="image13.png"/>
-                <a:graphic>
-                  <a:graphicData uri="http://schemas.openxmlformats.org/drawingml/2006/picture">
-                    <pic:pic>
-                      <pic:nvPicPr>
-                        <pic:cNvPr id="0" name="image13.png"/>
-                        <pic:cNvPicPr preferRelativeResize="0"/>
-                      </pic:nvPicPr>
-                      <pic:blipFill>
-                        <a:blip r:embed="rId15"/>
-                        <a:srcRect/>
-                        <a:stretch>
-                          <a:fillRect/>
-                        </a:stretch>
-                      </pic:blipFill>
-                      <pic:spPr>
-                        <a:xfrm>
-                          <a:off x="0" y="0"/>
-                          <a:ext cx="6207760" cy="737235"/>
-                        </a:xfrm>
-                        <a:prstGeom prst="rect"/>
-                        <a:ln/>
-                      </pic:spPr>
-                    </pic:pic>
-                  </a:graphicData>
-                </a:graphic>
-              </wp:anchor>
-            </w:drawing>
+          <mc:Fallback>
+            <w:pict>
+              <v:rect w14:anchorId="5E6D4A14" id="Rectángulo 227" o:spid="_x0000_s1033" style="position:absolute;margin-left:0;margin-top:327.5pt;width:488.8pt;height:58.05pt;z-index:251666432;visibility:visible;mso-wrap-style:square;mso-wrap-distance-left:9pt;mso-wrap-distance-top:3.6pt;mso-wrap-distance-right:9pt;mso-wrap-distance-bottom:3.6pt;mso-position-horizontal:center;mso-position-horizontal-relative:margin;mso-position-vertical:absolute;mso-position-vertical-relative:margin;v-text-anchor:top" o:gfxdata="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" filled="f" stroked="f">
+                <v:textbox inset="2.53958mm,1.2694mm,2.53958mm,1.2694mm">
+                  <w:txbxContent>
+                    <w:p>
+                      <w:pPr>
+                        <w:jc w:val="center"/>
+                        <w:textDirection w:val="btLr"/>
+                      </w:pPr>
+                      <w:r>
+                        <w:rPr>
+                          <w:color w:val="000000"/>
+                          <w:sz w:val="32"/>
+                        </w:rPr>
+                        <w:t>Aguilar de la Cruz Zabdiel Abner 20E30174</w:t>
+                      </w:r>
+                    </w:p>
+                  </w:txbxContent>
+                </v:textbox>
+                <w10:wrap type="square" anchorx="margin" anchory="margin"/>
+              </v:rect>
+            </w:pict>
           </mc:Fallback>
         </mc:AlternateContent>
       </w:r>
@@ -888,7 +826,7 @@
           <w:noProof/>
         </w:rPr>
         <mc:AlternateContent>
-          <mc:Choice Requires="wpg">
+          <mc:Choice Requires="wps">
             <w:drawing>
               <wp:anchor distT="45720" distB="45720" distL="114300" distR="114300" simplePos="0" relativeHeight="251667456" behindDoc="0" locked="0" layoutInCell="1" hidden="0" allowOverlap="1" wp14:anchorId="54293B98" wp14:editId="4CE017B3">
                 <wp:simplePos x="0" y="0"/>
@@ -946,47 +884,29 @@
               </wp:anchor>
             </w:drawing>
           </mc:Choice>
-          <mc:Fallback xmlns:dgm="http://schemas.openxmlformats.org/drawingml/2006/diagram" xmlns:lc="http://schemas.openxmlformats.org/drawingml/2006/lockedCanvas" xmlns:c="http://schemas.openxmlformats.org/drawingml/2006/chart" xmlns:pic="http://schemas.openxmlformats.org/drawingml/2006/picture" xmlns:a="http://schemas.openxmlformats.org/drawingml/2006/main" xmlns:sl="http://schemas.openxmlformats.org/schemaLibrary/2006/main">
-            <w:drawing>
-              <wp:anchor allowOverlap="1" behindDoc="0" distB="45720" distT="45720" distL="114300" distR="114300" hidden="0" layoutInCell="1" locked="0" relativeHeight="0" simplePos="0">
-                <wp:simplePos x="0" y="0"/>
-                <wp:positionH relativeFrom="margin">
-                  <wp:posOffset>-293051</wp:posOffset>
-                </wp:positionH>
-                <wp:positionV relativeFrom="margin">
-                  <wp:posOffset>3790096</wp:posOffset>
-                </wp:positionV>
-                <wp:extent cx="6207760" cy="737235"/>
-                <wp:effectExtent b="0" l="0" r="0" t="0"/>
-                <wp:wrapSquare wrapText="bothSides" distB="45720" distT="45720" distL="114300" distR="114300"/>
-                <wp:docPr id="230" name="image16.png"/>
-                <a:graphic>
-                  <a:graphicData uri="http://schemas.openxmlformats.org/drawingml/2006/picture">
-                    <pic:pic>
-                      <pic:nvPicPr>
-                        <pic:cNvPr id="0" name="image16.png"/>
-                        <pic:cNvPicPr preferRelativeResize="0"/>
-                      </pic:nvPicPr>
-                      <pic:blipFill>
-                        <a:blip r:embed="rId16"/>
-                        <a:srcRect/>
-                        <a:stretch>
-                          <a:fillRect/>
-                        </a:stretch>
-                      </pic:blipFill>
-                      <pic:spPr>
-                        <a:xfrm>
-                          <a:off x="0" y="0"/>
-                          <a:ext cx="6207760" cy="737235"/>
-                        </a:xfrm>
-                        <a:prstGeom prst="rect"/>
-                        <a:ln/>
-                      </pic:spPr>
-                    </pic:pic>
-                  </a:graphicData>
-                </a:graphic>
-              </wp:anchor>
-            </w:drawing>
+          <mc:Fallback>
+            <w:pict>
+              <v:rect w14:anchorId="54293B98" id="Rectángulo 230" o:spid="_x0000_s1034" style="position:absolute;margin-left:-23.05pt;margin-top:298.45pt;width:488.8pt;height:58.05pt;z-index:251667456;visibility:visible;mso-wrap-style:square;mso-wrap-distance-left:9pt;mso-wrap-distance-top:3.6pt;mso-wrap-distance-right:9pt;mso-wrap-distance-bottom:3.6pt;mso-position-horizontal:absolute;mso-position-horizontal-relative:margin;mso-position-vertical:absolute;mso-position-vertical-relative:margin;v-text-anchor:top" o:gfxdata="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" filled="f" stroked="f">
+                <v:textbox inset="2.53958mm,1.2694mm,2.53958mm,1.2694mm">
+                  <w:txbxContent>
+                    <w:p>
+                      <w:pPr>
+                        <w:jc w:val="center"/>
+                        <w:textDirection w:val="btLr"/>
+                      </w:pPr>
+                      <w:r>
+                        <w:rPr>
+                          <w:color w:val="000000"/>
+                          <w:sz w:val="32"/>
+                        </w:rPr>
+                        <w:t>Pineda Gonzales Fausto Caleth 20E30192</w:t>
+                      </w:r>
+                    </w:p>
+                  </w:txbxContent>
+                </v:textbox>
+                <w10:wrap type="square" anchorx="margin" anchory="margin"/>
+              </v:rect>
+            </w:pict>
           </mc:Fallback>
         </mc:AlternateContent>
       </w:r>
@@ -995,7 +915,7 @@
           <w:noProof/>
         </w:rPr>
         <mc:AlternateContent>
-          <mc:Choice Requires="wpg">
+          <mc:Choice Requires="wps">
             <w:drawing>
               <wp:anchor distT="45720" distB="45720" distL="114300" distR="114300" simplePos="0" relativeHeight="251668480" behindDoc="0" locked="0" layoutInCell="1" hidden="0" allowOverlap="1" wp14:anchorId="4BFA13EE" wp14:editId="53DB6C7F">
                 <wp:simplePos x="0" y="0"/>
@@ -1053,47 +973,29 @@
               </wp:anchor>
             </w:drawing>
           </mc:Choice>
-          <mc:Fallback xmlns:dgm="http://schemas.openxmlformats.org/drawingml/2006/diagram" xmlns:lc="http://schemas.openxmlformats.org/drawingml/2006/lockedCanvas" xmlns:c="http://schemas.openxmlformats.org/drawingml/2006/chart" xmlns:pic="http://schemas.openxmlformats.org/drawingml/2006/picture" xmlns:a="http://schemas.openxmlformats.org/drawingml/2006/main" xmlns:sl="http://schemas.openxmlformats.org/schemaLibrary/2006/main">
-            <w:drawing>
-              <wp:anchor allowOverlap="1" behindDoc="0" distB="45720" distT="45720" distL="114300" distR="114300" hidden="0" layoutInCell="1" locked="0" relativeHeight="0" simplePos="0">
-                <wp:simplePos x="0" y="0"/>
-                <wp:positionH relativeFrom="margin">
-                  <wp:align>center</wp:align>
-                </wp:positionH>
-                <wp:positionV relativeFrom="margin">
-                  <wp:posOffset>3456233</wp:posOffset>
-                </wp:positionV>
-                <wp:extent cx="6207760" cy="737235"/>
-                <wp:effectExtent b="0" l="0" r="0" t="0"/>
-                <wp:wrapSquare wrapText="bothSides" distB="45720" distT="45720" distL="114300" distR="114300"/>
-                <wp:docPr id="228" name="image14.png"/>
-                <a:graphic>
-                  <a:graphicData uri="http://schemas.openxmlformats.org/drawingml/2006/picture">
-                    <pic:pic>
-                      <pic:nvPicPr>
-                        <pic:cNvPr id="0" name="image14.png"/>
-                        <pic:cNvPicPr preferRelativeResize="0"/>
-                      </pic:nvPicPr>
-                      <pic:blipFill>
-                        <a:blip r:embed="rId17"/>
-                        <a:srcRect/>
-                        <a:stretch>
-                          <a:fillRect/>
-                        </a:stretch>
-                      </pic:blipFill>
-                      <pic:spPr>
-                        <a:xfrm>
-                          <a:off x="0" y="0"/>
-                          <a:ext cx="6207760" cy="737235"/>
-                        </a:xfrm>
-                        <a:prstGeom prst="rect"/>
-                        <a:ln/>
-                      </pic:spPr>
-                    </pic:pic>
-                  </a:graphicData>
-                </a:graphic>
-              </wp:anchor>
-            </w:drawing>
+          <mc:Fallback>
+            <w:pict>
+              <v:rect w14:anchorId="4BFA13EE" id="Rectángulo 228" o:spid="_x0000_s1035" style="position:absolute;margin-left:0;margin-top:272.15pt;width:488.8pt;height:58.05pt;z-index:251668480;visibility:visible;mso-wrap-style:square;mso-wrap-distance-left:9pt;mso-wrap-distance-top:3.6pt;mso-wrap-distance-right:9pt;mso-wrap-distance-bottom:3.6pt;mso-position-horizontal:center;mso-position-horizontal-relative:margin;mso-position-vertical:absolute;mso-position-vertical-relative:margin;v-text-anchor:top" o:gfxdata="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" filled="f" stroked="f">
+                <v:textbox inset="2.53958mm,1.2694mm,2.53958mm,1.2694mm">
+                  <w:txbxContent>
+                    <w:p>
+                      <w:pPr>
+                        <w:jc w:val="center"/>
+                        <w:textDirection w:val="btLr"/>
+                      </w:pPr>
+                      <w:r>
+                        <w:rPr>
+                          <w:color w:val="000000"/>
+                          <w:sz w:val="32"/>
+                        </w:rPr>
+                        <w:t>Jiménez Pérez Erick Eduardo 20E30185</w:t>
+                      </w:r>
+                    </w:p>
+                  </w:txbxContent>
+                </v:textbox>
+                <w10:wrap type="square" anchorx="margin" anchory="margin"/>
+              </v:rect>
+            </w:pict>
           </mc:Fallback>
         </mc:AlternateContent>
       </w:r>
@@ -1102,7 +1004,7 @@
           <w:noProof/>
         </w:rPr>
         <mc:AlternateContent>
-          <mc:Choice Requires="wpg">
+          <mc:Choice Requires="wps">
             <w:drawing>
               <wp:anchor distT="45720" distB="45720" distL="114300" distR="114300" simplePos="0" relativeHeight="251669504" behindDoc="0" locked="0" layoutInCell="1" hidden="0" allowOverlap="1" wp14:anchorId="23DE3894" wp14:editId="1F2D4395">
                 <wp:simplePos x="0" y="0"/>
@@ -1160,47 +1062,29 @@
               </wp:anchor>
             </w:drawing>
           </mc:Choice>
-          <mc:Fallback xmlns:dgm="http://schemas.openxmlformats.org/drawingml/2006/diagram" xmlns:lc="http://schemas.openxmlformats.org/drawingml/2006/lockedCanvas" xmlns:c="http://schemas.openxmlformats.org/drawingml/2006/chart" xmlns:pic="http://schemas.openxmlformats.org/drawingml/2006/picture" xmlns:a="http://schemas.openxmlformats.org/drawingml/2006/main" xmlns:sl="http://schemas.openxmlformats.org/schemaLibrary/2006/main">
-            <w:drawing>
-              <wp:anchor allowOverlap="1" behindDoc="0" distB="45720" distT="45720" distL="114300" distR="114300" hidden="0" layoutInCell="1" locked="0" relativeHeight="0" simplePos="0">
-                <wp:simplePos x="0" y="0"/>
-                <wp:positionH relativeFrom="margin">
-                  <wp:posOffset>-298131</wp:posOffset>
-                </wp:positionH>
-                <wp:positionV relativeFrom="margin">
-                  <wp:posOffset>2980861</wp:posOffset>
-                </wp:positionV>
-                <wp:extent cx="6207760" cy="737235"/>
-                <wp:effectExtent b="0" l="0" r="0" t="0"/>
-                <wp:wrapSquare wrapText="bothSides" distB="45720" distT="45720" distL="114300" distR="114300"/>
-                <wp:docPr id="219" name="image5.png"/>
-                <a:graphic>
-                  <a:graphicData uri="http://schemas.openxmlformats.org/drawingml/2006/picture">
-                    <pic:pic>
-                      <pic:nvPicPr>
-                        <pic:cNvPr id="0" name="image5.png"/>
-                        <pic:cNvPicPr preferRelativeResize="0"/>
-                      </pic:nvPicPr>
-                      <pic:blipFill>
-                        <a:blip r:embed="rId18"/>
-                        <a:srcRect/>
-                        <a:stretch>
-                          <a:fillRect/>
-                        </a:stretch>
-                      </pic:blipFill>
-                      <pic:spPr>
-                        <a:xfrm>
-                          <a:off x="0" y="0"/>
-                          <a:ext cx="6207760" cy="737235"/>
-                        </a:xfrm>
-                        <a:prstGeom prst="rect"/>
-                        <a:ln/>
-                      </pic:spPr>
-                    </pic:pic>
-                  </a:graphicData>
-                </a:graphic>
-              </wp:anchor>
-            </w:drawing>
+          <mc:Fallback>
+            <w:pict>
+              <v:rect w14:anchorId="23DE3894" id="Rectángulo 219" o:spid="_x0000_s1036" style="position:absolute;margin-left:-23.45pt;margin-top:234.7pt;width:488.8pt;height:58.05pt;z-index:251669504;visibility:visible;mso-wrap-style:square;mso-wrap-distance-left:9pt;mso-wrap-distance-top:3.6pt;mso-wrap-distance-right:9pt;mso-wrap-distance-bottom:3.6pt;mso-position-horizontal:absolute;mso-position-horizontal-relative:margin;mso-position-vertical:absolute;mso-position-vertical-relative:margin;v-text-anchor:top" o:gfxdata="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" filled="f" stroked="f">
+                <v:textbox inset="2.53958mm,1.2694mm,2.53958mm,1.2694mm">
+                  <w:txbxContent>
+                    <w:p>
+                      <w:pPr>
+                        <w:jc w:val="center"/>
+                        <w:textDirection w:val="btLr"/>
+                      </w:pPr>
+                      <w:r>
+                        <w:rPr>
+                          <w:color w:val="000000"/>
+                          <w:sz w:val="36"/>
+                        </w:rPr>
+                        <w:t xml:space="preserve">Nombre de los alumnos: </w:t>
+                      </w:r>
+                    </w:p>
+                  </w:txbxContent>
+                </v:textbox>
+                <w10:wrap type="square" anchorx="margin" anchory="margin"/>
+              </v:rect>
+            </w:pict>
           </mc:Fallback>
         </mc:AlternateContent>
       </w:r>
@@ -1701,7 +1585,7 @@
       <w:pPr>
         <w:spacing w:line="259" w:lineRule="auto"/>
       </w:pPr>
-      <w:hyperlink r:id="rId19">
+      <w:hyperlink r:id="rId9">
         <w:r>
           <w:rPr>
             <w:color w:val="0563C1"/>
@@ -1742,7 +1626,7 @@
           <w:noProof/>
         </w:rPr>
         <mc:AlternateContent>
-          <mc:Choice Requires="wpg">
+          <mc:Choice Requires="wps">
             <w:drawing>
               <wp:anchor distT="45720" distB="45720" distL="114300" distR="114300" simplePos="0" relativeHeight="251670528" behindDoc="0" locked="0" layoutInCell="1" hidden="0" allowOverlap="1" wp14:anchorId="26867F5A" wp14:editId="10D05978">
                 <wp:simplePos x="0" y="0"/>
@@ -1812,47 +1696,41 @@
               </wp:anchor>
             </w:drawing>
           </mc:Choice>
-          <mc:Fallback xmlns:dgm="http://schemas.openxmlformats.org/drawingml/2006/diagram" xmlns:lc="http://schemas.openxmlformats.org/drawingml/2006/lockedCanvas" xmlns:c="http://schemas.openxmlformats.org/drawingml/2006/chart" xmlns:pic="http://schemas.openxmlformats.org/drawingml/2006/picture" xmlns:a="http://schemas.openxmlformats.org/drawingml/2006/main" xmlns:sl="http://schemas.openxmlformats.org/schemaLibrary/2006/main">
-            <w:drawing>
-              <wp:anchor allowOverlap="1" behindDoc="0" distB="45720" distT="45720" distL="114300" distR="114300" hidden="0" layoutInCell="1" locked="0" relativeHeight="0" simplePos="0">
-                <wp:simplePos x="0" y="0"/>
-                <wp:positionH relativeFrom="column">
-                  <wp:posOffset>-203199</wp:posOffset>
-                </wp:positionH>
-                <wp:positionV relativeFrom="paragraph">
-                  <wp:posOffset>261620</wp:posOffset>
-                </wp:positionV>
-                <wp:extent cx="4554220" cy="1414145"/>
-                <wp:effectExtent b="0" l="0" r="0" t="0"/>
-                <wp:wrapSquare wrapText="bothSides" distB="45720" distT="45720" distL="114300" distR="114300"/>
-                <wp:docPr id="223" name="image9.png"/>
-                <a:graphic>
-                  <a:graphicData uri="http://schemas.openxmlformats.org/drawingml/2006/picture">
-                    <pic:pic>
-                      <pic:nvPicPr>
-                        <pic:cNvPr id="0" name="image9.png"/>
-                        <pic:cNvPicPr preferRelativeResize="0"/>
-                      </pic:nvPicPr>
-                      <pic:blipFill>
-                        <a:blip r:embed="rId20"/>
-                        <a:srcRect/>
-                        <a:stretch>
-                          <a:fillRect/>
-                        </a:stretch>
-                      </pic:blipFill>
-                      <pic:spPr>
-                        <a:xfrm>
-                          <a:off x="0" y="0"/>
-                          <a:ext cx="4554220" cy="1414145"/>
-                        </a:xfrm>
-                        <a:prstGeom prst="rect"/>
-                        <a:ln/>
-                      </pic:spPr>
-                    </pic:pic>
-                  </a:graphicData>
-                </a:graphic>
-              </wp:anchor>
-            </w:drawing>
+          <mc:Fallback>
+            <w:pict>
+              <v:rect w14:anchorId="26867F5A" id="Rectángulo 223" o:spid="_x0000_s1037" style="position:absolute;margin-left:-16pt;margin-top:20.6pt;width:358.6pt;height:111.35pt;z-index:251670528;visibility:visible;mso-wrap-style:square;mso-wrap-distance-left:9pt;mso-wrap-distance-top:3.6pt;mso-wrap-distance-right:9pt;mso-wrap-distance-bottom:3.6pt;mso-position-horizontal:absolute;mso-position-horizontal-relative:text;mso-position-vertical:absolute;mso-position-vertical-relative:text;v-text-anchor:top" o:gfxdata="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" filled="f" stroked="f">
+                <v:textbox inset="2.53958mm,1.2694mm,2.53958mm,1.2694mm">
+                  <w:txbxContent>
+                    <w:p>
+                      <w:pPr>
+                        <w:textDirection w:val="btLr"/>
+                      </w:pPr>
+                      <w:r>
+                        <w:rPr>
+                          <w:color w:val="000000"/>
+                        </w:rPr>
+                        <w:t xml:space="preserve">Se adjuntan imágenes de la empresa donde se </w:t>
+                      </w:r>
+                      <w:proofErr w:type="spellStart"/>
+                      <w:r>
+                        <w:rPr>
+                          <w:color w:val="000000"/>
+                        </w:rPr>
+                        <w:t>empleo</w:t>
+                      </w:r>
+                      <w:proofErr w:type="spellEnd"/>
+                      <w:r>
+                        <w:rPr>
+                          <w:color w:val="000000"/>
+                        </w:rPr>
+                        <w:t xml:space="preserve"> la mejora indicada en los extractores de aire </w:t>
+                      </w:r>
+                    </w:p>
+                  </w:txbxContent>
+                </v:textbox>
+                <w10:wrap type="square"/>
+              </v:rect>
+            </w:pict>
           </mc:Fallback>
         </mc:AlternateContent>
       </w:r>
@@ -1887,7 +1765,7 @@
                     <pic:cNvPicPr preferRelativeResize="0"/>
                   </pic:nvPicPr>
                   <pic:blipFill>
-                    <a:blip r:embed="rId21"/>
+                    <a:blip r:embed="rId10"/>
                     <a:srcRect/>
                     <a:stretch>
                       <a:fillRect/>
@@ -1935,7 +1813,7 @@
                     <pic:cNvPicPr preferRelativeResize="0"/>
                   </pic:nvPicPr>
                   <pic:blipFill>
-                    <a:blip r:embed="rId22"/>
+                    <a:blip r:embed="rId11"/>
                     <a:srcRect/>
                     <a:stretch>
                       <a:fillRect/>
@@ -1959,7 +1837,7 @@
       </w:r>
     </w:p>
     <w:sectPr>
-      <w:headerReference w:type="default" r:id="rId23"/>
+      <w:headerReference w:type="default" r:id="rId12"/>
       <w:pgSz w:w="12240" w:h="15840"/>
       <w:pgMar w:top="1417" w:right="1701" w:bottom="1417" w:left="1701" w:header="708" w:footer="708" w:gutter="0"/>
       <w:pgNumType w:start="1"/>
@@ -2289,47 +2167,76 @@
             </wp:anchor>
           </w:drawing>
         </mc:Choice>
-        <mc:Fallback xmlns:dgm="http://schemas.openxmlformats.org/drawingml/2006/diagram" xmlns:lc="http://schemas.openxmlformats.org/drawingml/2006/lockedCanvas" xmlns:c="http://schemas.openxmlformats.org/drawingml/2006/chart" xmlns:pic="http://schemas.openxmlformats.org/drawingml/2006/picture" xmlns:a="http://schemas.openxmlformats.org/drawingml/2006/main" xmlns:sl="http://schemas.openxmlformats.org/schemaLibrary/2006/main">
-          <w:drawing>
-            <wp:anchor allowOverlap="1" behindDoc="0" distB="0" distT="0" distL="114300" distR="114300" hidden="0" layoutInCell="1" locked="0" relativeHeight="0" simplePos="0">
-              <wp:simplePos x="0" y="0"/>
-              <wp:positionH relativeFrom="page">
-                <wp:align>left</wp:align>
-              </wp:positionH>
-              <wp:positionV relativeFrom="page">
-                <wp:posOffset>231140</wp:posOffset>
-              </wp:positionV>
-              <wp:extent cx="1700784" cy="1024128"/>
-              <wp:effectExtent b="0" l="0" r="0" t="0"/>
-              <wp:wrapNone/>
-              <wp:docPr id="220" name="image6.png"/>
-              <a:graphic>
-                <a:graphicData uri="http://schemas.openxmlformats.org/drawingml/2006/picture">
-                  <pic:pic>
-                    <pic:nvPicPr>
-                      <pic:cNvPr id="0" name="image6.png"/>
-                      <pic:cNvPicPr preferRelativeResize="0"/>
-                    </pic:nvPicPr>
-                    <pic:blipFill>
-                      <a:blip r:embed="rId2"/>
-                      <a:srcRect/>
-                      <a:stretch>
-                        <a:fillRect/>
-                      </a:stretch>
-                    </pic:blipFill>
-                    <pic:spPr>
-                      <a:xfrm>
-                        <a:off x="0" y="0"/>
-                        <a:ext cx="1700784" cy="1024128"/>
-                      </a:xfrm>
-                      <a:prstGeom prst="rect"/>
-                      <a:ln/>
-                    </pic:spPr>
-                  </pic:pic>
-                </a:graphicData>
-              </a:graphic>
-            </wp:anchor>
-          </w:drawing>
+        <mc:Fallback>
+          <w:pict>
+            <v:group w14:anchorId="525B0999" id="Grupo 220" o:spid="_x0000_s1038" style="position:absolute;margin-left:0;margin-top:18.2pt;width:133.9pt;height:80.65pt;z-index:251658240;mso-position-horizontal:left;mso-position-horizontal-relative:page;mso-position-vertical-relative:page" coordorigin="44956,27031" coordsize="17008,15889" o:gfxdata="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">
+              <v:group id="Grupo 1" o:spid="_x0000_s1039" style="position:absolute;left:44956;top:32679;width:17007;height:10241" coordsize="17007,10241" o:gfxdata="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">
+                <v:rect id="Rectángulo 2" o:spid="_x0000_s1040" style="position:absolute;width:17007;height:10241;visibility:visible;mso-wrap-style:square;v-text-anchor:middle" o:gfxdata="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" filled="f" stroked="f">
+                  <v:textbox inset="2.53958mm,2.53958mm,2.53958mm,2.53958mm">
+                    <w:txbxContent>
+                      <w:p>
+                        <w:pPr>
+                          <w:spacing w:after="0" w:line="240" w:lineRule="auto"/>
+                          <w:textDirection w:val="btLr"/>
+                        </w:pPr>
+                      </w:p>
+                    </w:txbxContent>
+                  </v:textbox>
+                </v:rect>
+                <v:group id="Grupo 3" o:spid="_x0000_s1041" style="position:absolute;width:17007;height:10241" coordsize="17007,10241" o:gfxdata="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">
+                  <v:rect id="Rectángulo 4" o:spid="_x0000_s1042" style="position:absolute;width:17007;height:10241;visibility:visible;mso-wrap-style:square;v-text-anchor:middle" o:gfxdata="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" fillcolor="white [3201]" stroked="f">
+                    <v:fill opacity="0"/>
+                    <v:textbox inset="2.53958mm,2.53958mm,2.53958mm,2.53958mm">
+                      <w:txbxContent>
+                        <w:p>
+                          <w:pPr>
+                            <w:spacing w:after="0" w:line="240" w:lineRule="auto"/>
+                            <w:textDirection w:val="btLr"/>
+                          </w:pPr>
+                        </w:p>
+                      </w:txbxContent>
+                    </v:textbox>
+                  </v:rect>
+                  <v:shape id="Forma libre: forma 5" o:spid="_x0000_s1043" style="position:absolute;left:2286;width:14630;height:10149;visibility:visible;mso-wrap-style:square;v-text-anchor:middle" coordsize="1462822,1014481" o:gfxdata="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" path="m,l1462822,,910372,376306,,1014481,,xe" fillcolor="#4472c4 [3204]" stroked="f">
+                    <v:path arrowok="t" o:extrusionok="f"/>
+                  </v:shape>
+                  <v:rect id="Rectángulo 6" o:spid="_x0000_s1044" style="position:absolute;left:2286;width:14721;height:10241;visibility:visible;mso-wrap-style:square;v-text-anchor:middle" o:gfxdata="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" stroked="f">
+                    <v:fill r:id="rId2" o:title="" recolor="t" rotate="t" type="frame"/>
+                    <v:textbox inset="2.53958mm,2.53958mm,2.53958mm,2.53958mm">
+                      <w:txbxContent>
+                        <w:p>
+                          <w:pPr>
+                            <w:spacing w:after="0" w:line="240" w:lineRule="auto"/>
+                            <w:textDirection w:val="btLr"/>
+                          </w:pPr>
+                        </w:p>
+                      </w:txbxContent>
+                    </v:textbox>
+                  </v:rect>
+                </v:group>
+                <v:rect id="Rectángulo 7" o:spid="_x0000_s1045" style="position:absolute;left:2370;top:189;width:4428;height:3753;flip:x;visibility:visible;mso-wrap-style:square;v-text-anchor:middle" o:gfxdata="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" filled="f" stroked="f">
+                  <v:textbox inset="2.53958mm,2.53958mm,2.53958mm,2.53958mm">
+                    <w:txbxContent>
+                      <w:p>
+                        <w:pPr>
+                          <w:spacing w:after="0" w:line="240" w:lineRule="auto"/>
+                          <w:jc w:val="right"/>
+                          <w:textDirection w:val="btLr"/>
+                        </w:pPr>
+                        <w:r>
+                          <w:rPr>
+                            <w:color w:val="FFFFFF"/>
+                          </w:rPr>
+                          <w:t>PAGE   \* MERGEFORMAT2</w:t>
+                        </w:r>
+                      </w:p>
+                    </w:txbxContent>
+                  </v:textbox>
+                </v:rect>
+              </v:group>
+              <w10:wrap anchorx="page" anchory="page"/>
+            </v:group>
+          </w:pict>
         </mc:Fallback>
       </mc:AlternateContent>
     </w:r>

</xml_diff>